<commit_message>
Final changes for the whole internship program.
</commit_message>
<xml_diff>
--- a/Week 7/4. Establishment Assessment Form_New.docx
+++ b/Week 7/4. Establishment Assessment Form_New.docx
@@ -1145,7 +1145,17 @@
                 <w:sz w:val="24"/>
                 <w:szCs w:val="24"/>
               </w:rPr>
-              <w:t>Ali Redha</w:t>
+              <w:t xml:space="preserve">Ali </w:t>
+            </w:r>
+            <w:r>
+              <w:rPr>
+                <w:rFonts w:asciiTheme="majorBidi" w:hAnsiTheme="majorBidi" w:cstheme="majorBidi"/>
+                <w:b/>
+                <w:bCs/>
+                <w:sz w:val="24"/>
+                <w:szCs w:val="24"/>
+              </w:rPr>
+              <w:t>Ebrahim Rashid</w:t>
             </w:r>
           </w:p>
         </w:tc>
@@ -1222,7 +1232,27 @@
                 <w:sz w:val="24"/>
                 <w:szCs w:val="24"/>
               </w:rPr>
-              <w:t>Software Developer</w:t>
+              <w:t>S</w:t>
+            </w:r>
+            <w:r>
+              <w:rPr>
+                <w:rFonts w:asciiTheme="majorBidi" w:hAnsiTheme="majorBidi" w:cstheme="majorBidi"/>
+                <w:b/>
+                <w:bCs/>
+                <w:sz w:val="24"/>
+                <w:szCs w:val="24"/>
+              </w:rPr>
+              <w:t>enior</w:t>
+            </w:r>
+            <w:r>
+              <w:rPr>
+                <w:rFonts w:asciiTheme="majorBidi" w:hAnsiTheme="majorBidi" w:cstheme="majorBidi"/>
+                <w:b/>
+                <w:bCs/>
+                <w:sz w:val="24"/>
+                <w:szCs w:val="24"/>
+              </w:rPr>
+              <w:t xml:space="preserve"> Developer</w:t>
             </w:r>
             <w:r>
               <w:rPr>
@@ -3369,6 +3399,7 @@
   <w:style w:type="character" w:default="1" w:styleId="DefaultParagraphFont">
     <w:name w:val="Default Paragraph Font"/>
     <w:uiPriority w:val="1"/>
+    <w:semiHidden/>
     <w:unhideWhenUsed/>
   </w:style>
   <w:style w:type="table" w:default="1" w:styleId="TableNormal">
@@ -3623,7 +3654,7 @@
     </inkml:brush>
   </inkml:definitions>
   <inkml:trace contextRef="#ctx0" brushRef="#br0">170 857 24575,'2'0'0,"1"-1"0,-1 1 0,1-1 0,-1 0 0,0 0 0,1 0 0,-1 0 0,0 0 0,0-1 0,0 1 0,0-1 0,0 1 0,3-4 0,22-24 0,20-40 0,-33 46 0,22-26 0,155-162 0,-83 83 0,-92 107 0,-9 10 0,-1 0 0,0 0 0,0-1 0,-1 1 0,-1-1 0,0 0 0,-1 0 0,3-22 0,7-21 0,-5 15 0,-7 32 0,0 1 0,0-1 0,1 1 0,0 0 0,0-1 0,1 1 0,0 0 0,0 1 0,7-12 0,-10 18 0,0-1 0,1 1 0,-1 0 0,0 0 0,0-1 0,1 1 0,-1 0 0,0-1 0,0 1 0,1 0 0,-1 0 0,0 0 0,1-1 0,-1 1 0,0 0 0,1 0 0,-1 0 0,0 0 0,1 0 0,-1 0 0,0 0 0,1 0 0,-1 0 0,1 0 0,-1 0 0,0 0 0,1 0 0,-1 0 0,0 0 0,1 0 0,-1 0 0,1 0 0,7 13 0,0 27 0,-6-29 0,27 137 0,8 31 0,5-8 0,-2-7 0,-26-121 0,21 42 0,10 31 0,-43-111 0,0 1 0,1-1 0,-1 1 0,1-1 0,0 0 0,0 0 0,0 0 0,1-1 0,0 1 0,0-1 0,0 1 0,8 5 0,-9-8 0,0 0 0,0-1 0,0 1 0,0-1 0,0 1 0,0-1 0,0 0 0,0-1 0,1 1 0,-1 0 0,0-1 0,1 0 0,-1 0 0,0 0 0,1 0 0,-1 0 0,0-1 0,0 1 0,1-1 0,-1 0 0,0 0 0,0 0 0,0-1 0,6-2 0,3-4 0,0 0 0,-1-1 0,0-1 0,0 1 0,-1-2 0,-1 1 0,1-2 0,9-15 0,56-102 0,-73 124 0,18-33 0,-1-2 0,-2 0 0,-2-1 0,17-79 0,-24 87 0,20-54 0,-19 64 0,-1 0 0,-1-1 0,-2 0 0,6-46 0,-12 48 0,0 8 0,7 26 0,64 142 0,-43-100 0,23 69 0,-10-10 0,20 64 0,-59-174 0,0 1 0,1-1 0,-1 0 0,1 1 0,0-1 0,0 0 0,0 0 0,0 0 0,0 0 0,1-1 0,-1 1 0,1-1 0,0 1 0,0-1 0,0 0 0,0 0 0,0 0 0,0 0 0,0-1 0,1 1 0,-1-1 0,1 0 0,6 2 0,6-1 0,0 0 0,0-1 0,0-1 0,20-2 0,-10 1 0,-16 1 0,-1-1 0,0-1 0,1 1 0,-1-1 0,0-1 0,0 0 0,0 0 0,-1-1 0,1 0 0,11-7 0,-8 3 0,-1-1 0,0 0 0,0-1 0,-1 0 0,0-1 0,9-12 0,5-12 0,-3-1 0,0 0 0,25-66 0,-29 63 0,-2-1 0,-2-1 0,10-54 0,-22 93 0,-1 0 0,0 0 0,1-1 0,-1 1 0,0 0 0,0-1 0,0 1 0,-1 0 0,1 0 0,-1-1 0,1 1 0,-1 0 0,0 0 0,0 0 0,0 0 0,0 0 0,0 0 0,0 0 0,0 0 0,-1 0 0,1 0 0,-1 0 0,1 1 0,-1-1 0,0 1 0,0-1 0,1 1 0,-1 0 0,0 0 0,0 0 0,0 0 0,-1 0 0,-1-1 0,-9-2 0,1 1 0,-1 1 0,0 0 0,-24-1 0,24 2 0,-504-3 0,295 8 0,184-4 0,-390 17 0,-338 8 0,610-25 0,148 0 0,5 0 0,-1-1 0,0 1 0,1 0 0,-1 1 0,1-1 0,-1 1 0,0-1 0,1 1 0,-1 0 0,1 0 0,-1 1 0,-3 1 0,7-2 0,0-1 0,-1 1 0,1-1 0,0 1 0,0-1 0,0 1 0,-1-1 0,1 1 0,0-1 0,0 1 0,0-1 0,0 1 0,0 0 0,0-1 0,0 1 0,0-1 0,0 1 0,0-1 0,0 1 0,1 0 0,-1-1 0,0 1 0,0-1 0,1 1 0,-1-1 0,0 1 0,0-1 0,1 1 0,-1-1 0,1 0 0,-1 1 0,0-1 0,1 1 0,-1-1 0,1 0 0,-1 1 0,1-1 0,-1 0 0,2 1 0,21 15 0,21 7 0,1-2 0,1-2 0,0-2 0,2-3 0,72 14 0,-44-15 0,1-5 0,141-1 0,-175-6 0,1 3 0,76 15 0,15 2 0,-71-14 0,828 111 0,-763-87 0,-75-17 0,78 11 0,638 6 0,-767-31 0,0 0 0,0 0 0,1 0 0,-1-1 0,0 1 0,0-1 0,0 0 0,0 0 0,0 0 0,0 0 0,0-1 0,0 1 0,0-1 0,0 0 0,-1 1 0,4-4 0,0-2 0,-1 1 0,0 0 0,-1-1 0,1 0 0,3-8 0,0 0 0,-2 3 0,-1-1 0,0 0 0,0 0 0,-1 0 0,-1-1 0,0 1 0,-1-1 0,0-17 0,-1-9 0,-7-63 0,6 97 0,-2 1 0,1-1 0,0 1 0,-1 0 0,0-1 0,-1 1 0,1 0 0,-1 0 0,0 0 0,0 1 0,0-1 0,-8-7 0,-4-3 0,-1 1 0,-19-14 0,12 10 0,16 13 0,0 0 0,0 1 0,-1-1 0,1 2 0,-1-1 0,0 1 0,0 0 0,0 0 0,0 1 0,-12-1 0,-4 0 0,0 2 0,-31 2 0,-24 0 0,67-3 12,0 0 1,0-1-1,1-1 0,-1 0 0,1 0 0,0-1 0,0-1 0,1 0 1,-16-11-1,16 10-161,-1 0 0,1 1 1,-1 0-1,0 1 0,0 0 1,-1 1-1,1 0 0,-1 1 1,-15-3-1,9 5-6677</inkml:trace>
-  <inkml:trace contextRef="#ctx0" brushRef="#br0" timeOffset="1295.17">2309 93 24575,'0'0'-8191</inkml:trace>
+  <inkml:trace contextRef="#ctx0" brushRef="#br0" timeOffset="1295.16">2309 93 24575,'0'0'-8191</inkml:trace>
 </inkml:ink>
 </file>
 

</xml_diff>